<commit_message>
Agregue mi parte del proyecto :D
</commit_message>
<xml_diff>
--- a/proyectos/1/CervantesEduardo-NuñezEnrique/CervantesEduardo-NuñezEnrique.docx
+++ b/proyectos/1/CervantesEduardo-NuñezEnrique/CervantesEduardo-NuñezEnrique.docx
@@ -4,14 +4,13 @@
   <w:body>
     <w:p>
       <w:pPr>
-        <w:jc w:val="center"/>
+        <w:jc w:val="both"/>
         <w:rPr>
           <w:rFonts w:ascii="Times New Roman" w:hAnsi="Times New Roman" w:cs="Times New Roman"/>
           <w:b/>
           <w:bCs/>
           <w:sz w:val="24"/>
           <w:szCs w:val="24"/>
-          <w:lang w:val="en-US"/>
         </w:rPr>
       </w:pPr>
       <w:r>
@@ -23,6 +22,486 @@
           <w:szCs w:val="24"/>
         </w:rPr>
         <w:t>Reseña fascículo 12</w:t>
+      </w:r>
+    </w:p>
+    <w:p>
+      <w:pPr>
+        <w:jc w:val="both"/>
+        <w:rPr>
+          <w:rFonts w:ascii="Times New Roman" w:hAnsi="Times New Roman" w:cs="Times New Roman"/>
+          <w:b/>
+          <w:bCs/>
+          <w:sz w:val="24"/>
+          <w:szCs w:val="24"/>
+        </w:rPr>
+      </w:pPr>
+    </w:p>
+    <w:p>
+      <w:pPr>
+        <w:autoSpaceDE w:val="0"/>
+        <w:autoSpaceDN w:val="0"/>
+        <w:adjustRightInd w:val="0"/>
+        <w:spacing w:after="200" w:line="276" w:lineRule="auto"/>
+        <w:jc w:val="both"/>
+        <w:rPr>
+          <w:rFonts w:ascii="Times New Roman" w:hAnsi="Times New Roman" w:cs="Times New Roman"/>
+          <w:kern w:val="0"/>
+          <w:lang w:val="es"/>
+        </w:rPr>
+      </w:pPr>
+      <w:r>
+        <w:rPr>
+          <w:rFonts w:ascii="Times New Roman" w:hAnsi="Times New Roman" w:cs="Times New Roman"/>
+          <w:b/>
+          <w:bCs/>
+          <w:kern w:val="0"/>
+          <w:lang w:val="es"/>
+        </w:rPr>
+        <w:t xml:space="preserve">Reseña de la </w:t>
+      </w:r>
+      <w:proofErr w:type="spellStart"/>
+      <w:r>
+        <w:rPr>
+          <w:rFonts w:ascii="Times New Roman" w:hAnsi="Times New Roman" w:cs="Times New Roman"/>
+          <w:b/>
+          <w:bCs/>
+          <w:kern w:val="0"/>
+          <w:lang w:val="es"/>
+        </w:rPr>
+        <w:t>Commodore</w:t>
+      </w:r>
+      <w:proofErr w:type="spellEnd"/>
+      <w:r>
+        <w:rPr>
+          <w:rFonts w:ascii="Times New Roman" w:hAnsi="Times New Roman" w:cs="Times New Roman"/>
+          <w:b/>
+          <w:bCs/>
+          <w:kern w:val="0"/>
+          <w:lang w:val="es"/>
+        </w:rPr>
+        <w:t xml:space="preserve"> VIC-20: La Puerta de Entrada a la Informática Personal</w:t>
+      </w:r>
+    </w:p>
+    <w:p>
+      <w:pPr>
+        <w:autoSpaceDE w:val="0"/>
+        <w:autoSpaceDN w:val="0"/>
+        <w:adjustRightInd w:val="0"/>
+        <w:spacing w:after="200" w:line="276" w:lineRule="auto"/>
+        <w:jc w:val="both"/>
+        <w:rPr>
+          <w:rFonts w:ascii="Times New Roman" w:hAnsi="Times New Roman" w:cs="Times New Roman"/>
+          <w:kern w:val="0"/>
+          <w:lang w:val="es"/>
+        </w:rPr>
+      </w:pPr>
+    </w:p>
+    <w:p>
+      <w:pPr>
+        <w:autoSpaceDE w:val="0"/>
+        <w:autoSpaceDN w:val="0"/>
+        <w:adjustRightInd w:val="0"/>
+        <w:spacing w:after="200" w:line="276" w:lineRule="auto"/>
+        <w:jc w:val="both"/>
+        <w:rPr>
+          <w:rFonts w:ascii="Times New Roman" w:hAnsi="Times New Roman" w:cs="Times New Roman"/>
+          <w:kern w:val="0"/>
+          <w:lang w:val="es"/>
+        </w:rPr>
+      </w:pPr>
+      <w:r>
+        <w:rPr>
+          <w:rFonts w:ascii="Times New Roman" w:hAnsi="Times New Roman" w:cs="Times New Roman"/>
+          <w:kern w:val="0"/>
+          <w:lang w:val="es"/>
+        </w:rPr>
+        <w:t xml:space="preserve">En la década de 1980, cuando la informática personal comenzaba en los hogares de todo el mundo, la </w:t>
+      </w:r>
+      <w:proofErr w:type="spellStart"/>
+      <w:r>
+        <w:rPr>
+          <w:rFonts w:ascii="Times New Roman" w:hAnsi="Times New Roman" w:cs="Times New Roman"/>
+          <w:kern w:val="0"/>
+          <w:lang w:val="es"/>
+        </w:rPr>
+        <w:t>Commodore</w:t>
+      </w:r>
+      <w:proofErr w:type="spellEnd"/>
+      <w:r>
+        <w:rPr>
+          <w:rFonts w:ascii="Times New Roman" w:hAnsi="Times New Roman" w:cs="Times New Roman"/>
+          <w:kern w:val="0"/>
+          <w:lang w:val="es"/>
+        </w:rPr>
+        <w:t xml:space="preserve"> VIC-20 se destacó como una máquina revolucionaria que democratizó la tecnología y la hizo accesible para un público más amplio.</w:t>
+      </w:r>
+      <w:r>
+        <w:rPr>
+          <w:rFonts w:ascii="Times New Roman" w:hAnsi="Times New Roman" w:cs="Times New Roman"/>
+          <w:kern w:val="0"/>
+          <w:lang w:val="es"/>
+        </w:rPr>
+        <w:t xml:space="preserve"> </w:t>
+      </w:r>
+      <w:r>
+        <w:rPr>
+          <w:rFonts w:ascii="Times New Roman" w:hAnsi="Times New Roman" w:cs="Times New Roman"/>
+          <w:kern w:val="0"/>
+          <w:lang w:val="es"/>
+        </w:rPr>
+        <w:t xml:space="preserve">La historia de la VIC-20 está ligada a la CBM, que ya había lanzado al mercado el revolucionario Personal Electronic </w:t>
+      </w:r>
+      <w:proofErr w:type="spellStart"/>
+      <w:r>
+        <w:rPr>
+          <w:rFonts w:ascii="Times New Roman" w:hAnsi="Times New Roman" w:cs="Times New Roman"/>
+          <w:kern w:val="0"/>
+          <w:lang w:val="es"/>
+        </w:rPr>
+        <w:t>Transactor</w:t>
+      </w:r>
+      <w:proofErr w:type="spellEnd"/>
+      <w:r>
+        <w:rPr>
+          <w:rFonts w:ascii="Times New Roman" w:hAnsi="Times New Roman" w:cs="Times New Roman"/>
+          <w:kern w:val="0"/>
+          <w:lang w:val="es"/>
+        </w:rPr>
+        <w:t xml:space="preserve">, PET, en 1977. En 1981, presentaron la VIC-20, una computadora que heredaba muchas características del PET, incluyendo el mismo procesador MOS </w:t>
+      </w:r>
+      <w:proofErr w:type="spellStart"/>
+      <w:r>
+        <w:rPr>
+          <w:rFonts w:ascii="Times New Roman" w:hAnsi="Times New Roman" w:cs="Times New Roman"/>
+          <w:kern w:val="0"/>
+          <w:lang w:val="es"/>
+        </w:rPr>
+        <w:t>Technology</w:t>
+      </w:r>
+      <w:proofErr w:type="spellEnd"/>
+      <w:r>
+        <w:rPr>
+          <w:rFonts w:ascii="Times New Roman" w:hAnsi="Times New Roman" w:cs="Times New Roman"/>
+          <w:kern w:val="0"/>
+          <w:lang w:val="es"/>
+        </w:rPr>
+        <w:t xml:space="preserve"> 6502 y el lenguaje BASIC en ROM. Aunque este BASIC no era la versión más eficiente o actualizada de </w:t>
+      </w:r>
+      <w:proofErr w:type="spellStart"/>
+      <w:r>
+        <w:rPr>
+          <w:rFonts w:ascii="Times New Roman" w:hAnsi="Times New Roman" w:cs="Times New Roman"/>
+          <w:kern w:val="0"/>
+          <w:lang w:val="es"/>
+        </w:rPr>
+        <w:t>Commodore</w:t>
+      </w:r>
+      <w:proofErr w:type="spellEnd"/>
+      <w:r>
+        <w:rPr>
+          <w:rFonts w:ascii="Times New Roman" w:hAnsi="Times New Roman" w:cs="Times New Roman"/>
+          <w:kern w:val="0"/>
+          <w:lang w:val="es"/>
+        </w:rPr>
+        <w:t>, cumplía su función.</w:t>
+      </w:r>
+    </w:p>
+    <w:p>
+      <w:pPr>
+        <w:autoSpaceDE w:val="0"/>
+        <w:autoSpaceDN w:val="0"/>
+        <w:adjustRightInd w:val="0"/>
+        <w:spacing w:after="200" w:line="276" w:lineRule="auto"/>
+        <w:jc w:val="both"/>
+        <w:rPr>
+          <w:rFonts w:ascii="Times New Roman" w:hAnsi="Times New Roman" w:cs="Times New Roman"/>
+          <w:kern w:val="0"/>
+          <w:lang w:val="es"/>
+        </w:rPr>
+      </w:pPr>
+      <w:r>
+        <w:rPr>
+          <w:rFonts w:ascii="Times New Roman" w:hAnsi="Times New Roman" w:cs="Times New Roman"/>
+          <w:kern w:val="0"/>
+          <w:lang w:val="es"/>
+        </w:rPr>
+        <w:t xml:space="preserve">Una de las diferencias más notables entre el PET y la VIC-20 radicaba en las capacidades gráficas adicionales de esta última. Su nombre proviene del Video </w:t>
+      </w:r>
+      <w:proofErr w:type="gramStart"/>
+      <w:r>
+        <w:rPr>
+          <w:rFonts w:ascii="Times New Roman" w:hAnsi="Times New Roman" w:cs="Times New Roman"/>
+          <w:kern w:val="0"/>
+          <w:lang w:val="es"/>
+        </w:rPr>
+        <w:t>Interface</w:t>
+      </w:r>
+      <w:proofErr w:type="gramEnd"/>
+      <w:r>
+        <w:rPr>
+          <w:rFonts w:ascii="Times New Roman" w:hAnsi="Times New Roman" w:cs="Times New Roman"/>
+          <w:kern w:val="0"/>
+          <w:lang w:val="es"/>
+        </w:rPr>
+        <w:t xml:space="preserve"> Chip (VIC), un chip exclusivo que permitía una impresionante disponibilidad de hasta 16 colores en pantalla. Aunque la visualización se limitaba a un marco de ocho colores, un fondo de 16 colores y caracteres individuales con opciones de ocho colores, estas características eran vanguardistas en su época.</w:t>
+      </w:r>
+    </w:p>
+    <w:p>
+      <w:pPr>
+        <w:autoSpaceDE w:val="0"/>
+        <w:autoSpaceDN w:val="0"/>
+        <w:adjustRightInd w:val="0"/>
+        <w:spacing w:after="200" w:line="276" w:lineRule="auto"/>
+        <w:jc w:val="both"/>
+        <w:rPr>
+          <w:rFonts w:ascii="Times New Roman" w:hAnsi="Times New Roman" w:cs="Times New Roman"/>
+          <w:kern w:val="0"/>
+          <w:lang w:val="es"/>
+        </w:rPr>
+      </w:pPr>
+      <w:r>
+        <w:rPr>
+          <w:rFonts w:ascii="Times New Roman" w:hAnsi="Times New Roman" w:cs="Times New Roman"/>
+          <w:kern w:val="0"/>
+          <w:lang w:val="es"/>
+        </w:rPr>
+        <w:t>El teclado de la VIC-20 era otro punto destacado: contaba con 62 teclas que ofrecían tanto mayúsculas como minúsculas, dos juegos de caracteres para gráficos y cuatro teclas exclusivas programables cuando se presionaba la tecla SHIFT. El diseño ergonómico y técnico del teclado mejoraba la experiencia del usuario.</w:t>
+      </w:r>
+    </w:p>
+    <w:p>
+      <w:pPr>
+        <w:autoSpaceDE w:val="0"/>
+        <w:autoSpaceDN w:val="0"/>
+        <w:adjustRightInd w:val="0"/>
+        <w:spacing w:after="200" w:line="276" w:lineRule="auto"/>
+        <w:jc w:val="both"/>
+        <w:rPr>
+          <w:rFonts w:ascii="Times New Roman" w:hAnsi="Times New Roman" w:cs="Times New Roman"/>
+          <w:kern w:val="0"/>
+          <w:lang w:val="es"/>
+        </w:rPr>
+      </w:pPr>
+      <w:r>
+        <w:rPr>
+          <w:rFonts w:ascii="Times New Roman" w:hAnsi="Times New Roman" w:cs="Times New Roman"/>
+          <w:kern w:val="0"/>
+          <w:lang w:val="es"/>
+        </w:rPr>
+        <w:t xml:space="preserve">Sin embargo, la limitación principal de la VIC-20 </w:t>
+      </w:r>
+      <w:r>
+        <w:rPr>
+          <w:rFonts w:ascii="Times New Roman" w:hAnsi="Times New Roman" w:cs="Times New Roman"/>
+          <w:kern w:val="0"/>
+          <w:lang w:val="es"/>
+        </w:rPr>
+        <w:t xml:space="preserve">se encuentra en </w:t>
+      </w:r>
+      <w:r>
+        <w:rPr>
+          <w:rFonts w:ascii="Times New Roman" w:hAnsi="Times New Roman" w:cs="Times New Roman"/>
+          <w:kern w:val="0"/>
+          <w:lang w:val="es"/>
+        </w:rPr>
+        <w:t>su capacidad de memoria</w:t>
+      </w:r>
+      <w:r>
+        <w:rPr>
+          <w:rFonts w:ascii="Times New Roman" w:hAnsi="Times New Roman" w:cs="Times New Roman"/>
+          <w:kern w:val="0"/>
+          <w:lang w:val="es"/>
+        </w:rPr>
+        <w:t>, ya que</w:t>
+      </w:r>
+      <w:r>
+        <w:rPr>
+          <w:rFonts w:ascii="Times New Roman" w:hAnsi="Times New Roman" w:cs="Times New Roman"/>
+          <w:kern w:val="0"/>
+          <w:lang w:val="es"/>
+        </w:rPr>
+        <w:t xml:space="preserve"> solo </w:t>
+      </w:r>
+      <w:r>
+        <w:rPr>
+          <w:rFonts w:ascii="Times New Roman" w:hAnsi="Times New Roman" w:cs="Times New Roman"/>
+          <w:kern w:val="0"/>
+          <w:lang w:val="es"/>
+        </w:rPr>
+        <w:t xml:space="preserve">tiene </w:t>
+      </w:r>
+      <w:r>
+        <w:rPr>
+          <w:rFonts w:ascii="Times New Roman" w:hAnsi="Times New Roman" w:cs="Times New Roman"/>
+          <w:kern w:val="0"/>
+          <w:lang w:val="es"/>
+        </w:rPr>
+        <w:t>5 kilobytes, que se reducían a 3.5 KB después de que el sistema operativo reservaba memoria para la pantalla y otros fines internos. A pesar de esto, la capacidad de direccionar hasta 32 KB de memoria y la posibilidad de expandirla desde diversas fuentes brindaban cierta flexibilidad.</w:t>
+      </w:r>
+    </w:p>
+    <w:p>
+      <w:pPr>
+        <w:autoSpaceDE w:val="0"/>
+        <w:autoSpaceDN w:val="0"/>
+        <w:adjustRightInd w:val="0"/>
+        <w:spacing w:after="200" w:line="276" w:lineRule="auto"/>
+        <w:jc w:val="both"/>
+        <w:rPr>
+          <w:rFonts w:ascii="Times New Roman" w:hAnsi="Times New Roman" w:cs="Times New Roman"/>
+          <w:kern w:val="0"/>
+          <w:lang w:val="es"/>
+        </w:rPr>
+      </w:pPr>
+      <w:r>
+        <w:rPr>
+          <w:rFonts w:ascii="Times New Roman" w:hAnsi="Times New Roman" w:cs="Times New Roman"/>
+          <w:kern w:val="0"/>
+          <w:lang w:val="es"/>
+        </w:rPr>
+        <w:t xml:space="preserve">Así mismo </w:t>
+      </w:r>
+      <w:r>
+        <w:rPr>
+          <w:rFonts w:ascii="Times New Roman" w:hAnsi="Times New Roman" w:cs="Times New Roman"/>
+          <w:kern w:val="0"/>
+          <w:lang w:val="es"/>
+        </w:rPr>
+        <w:t xml:space="preserve">VIC-20 </w:t>
+      </w:r>
+      <w:r>
+        <w:rPr>
+          <w:rFonts w:ascii="Times New Roman" w:hAnsi="Times New Roman" w:cs="Times New Roman"/>
+          <w:kern w:val="0"/>
+          <w:lang w:val="es"/>
+        </w:rPr>
+        <w:t xml:space="preserve">cuenta </w:t>
+      </w:r>
+      <w:r>
+        <w:rPr>
+          <w:rFonts w:ascii="Times New Roman" w:hAnsi="Times New Roman" w:cs="Times New Roman"/>
+          <w:kern w:val="0"/>
+          <w:lang w:val="es"/>
+        </w:rPr>
+        <w:t>con una amplia gama de periféricos y expansiones, como unidades de casete, impresoras, unidades de disco, controladores de juegos y más</w:t>
+      </w:r>
+      <w:r>
+        <w:rPr>
+          <w:rFonts w:ascii="Times New Roman" w:hAnsi="Times New Roman" w:cs="Times New Roman"/>
+          <w:kern w:val="0"/>
+          <w:lang w:val="es"/>
+        </w:rPr>
+        <w:t xml:space="preserve"> así mismo</w:t>
+      </w:r>
+      <w:r>
+        <w:rPr>
+          <w:rFonts w:ascii="Times New Roman" w:hAnsi="Times New Roman" w:cs="Times New Roman"/>
+          <w:kern w:val="0"/>
+          <w:lang w:val="es"/>
+        </w:rPr>
+        <w:t xml:space="preserve"> ofrec</w:t>
+      </w:r>
+      <w:r>
+        <w:rPr>
+          <w:rFonts w:ascii="Times New Roman" w:hAnsi="Times New Roman" w:cs="Times New Roman"/>
+          <w:kern w:val="0"/>
+          <w:lang w:val="es"/>
+        </w:rPr>
+        <w:t xml:space="preserve">e </w:t>
+      </w:r>
+      <w:r>
+        <w:rPr>
+          <w:rFonts w:ascii="Times New Roman" w:hAnsi="Times New Roman" w:cs="Times New Roman"/>
+          <w:kern w:val="0"/>
+          <w:lang w:val="es"/>
+        </w:rPr>
+        <w:t xml:space="preserve">una serie de conexiones para interfaces adicionales, incluyendo una estándar en serie RS232, que permitía la conexión a módems </w:t>
+      </w:r>
+      <w:r>
+        <w:rPr>
+          <w:rFonts w:ascii="Times New Roman" w:hAnsi="Times New Roman" w:cs="Times New Roman"/>
+          <w:kern w:val="0"/>
+          <w:lang w:val="es"/>
+        </w:rPr>
+        <w:t>e</w:t>
+      </w:r>
+      <w:r>
+        <w:rPr>
+          <w:rFonts w:ascii="Times New Roman" w:hAnsi="Times New Roman" w:cs="Times New Roman"/>
+          <w:kern w:val="0"/>
+          <w:lang w:val="es"/>
+        </w:rPr>
+        <w:t xml:space="preserve"> impresoras no fabricados por </w:t>
+      </w:r>
+      <w:proofErr w:type="spellStart"/>
+      <w:r>
+        <w:rPr>
+          <w:rFonts w:ascii="Times New Roman" w:hAnsi="Times New Roman" w:cs="Times New Roman"/>
+          <w:kern w:val="0"/>
+          <w:lang w:val="es"/>
+        </w:rPr>
+        <w:t>Commodore</w:t>
+      </w:r>
+      <w:proofErr w:type="spellEnd"/>
+      <w:r>
+        <w:rPr>
+          <w:rFonts w:ascii="Times New Roman" w:hAnsi="Times New Roman" w:cs="Times New Roman"/>
+          <w:kern w:val="0"/>
+          <w:lang w:val="es"/>
+        </w:rPr>
+        <w:t>.</w:t>
+      </w:r>
+    </w:p>
+    <w:p>
+      <w:pPr>
+        <w:autoSpaceDE w:val="0"/>
+        <w:autoSpaceDN w:val="0"/>
+        <w:adjustRightInd w:val="0"/>
+        <w:spacing w:after="200" w:line="276" w:lineRule="auto"/>
+        <w:jc w:val="both"/>
+        <w:rPr>
+          <w:rFonts w:ascii="Times New Roman" w:hAnsi="Times New Roman" w:cs="Times New Roman"/>
+          <w:kern w:val="0"/>
+          <w:lang w:val="es"/>
+        </w:rPr>
+      </w:pPr>
+      <w:r>
+        <w:rPr>
+          <w:rFonts w:ascii="Times New Roman" w:hAnsi="Times New Roman" w:cs="Times New Roman"/>
+          <w:kern w:val="0"/>
+          <w:lang w:val="es"/>
+        </w:rPr>
+        <w:t xml:space="preserve">A pesar de su </w:t>
+      </w:r>
+      <w:r>
+        <w:rPr>
+          <w:rFonts w:ascii="Times New Roman" w:hAnsi="Times New Roman" w:cs="Times New Roman"/>
+          <w:kern w:val="0"/>
+          <w:lang w:val="es"/>
+        </w:rPr>
+        <w:t>poca</w:t>
+      </w:r>
+      <w:r>
+        <w:rPr>
+          <w:rFonts w:ascii="Times New Roman" w:hAnsi="Times New Roman" w:cs="Times New Roman"/>
+          <w:kern w:val="0"/>
+          <w:lang w:val="es"/>
+        </w:rPr>
+        <w:t xml:space="preserve"> memoria y otras limitaciones, la VIC-20 dejó una huella perdurable en la historia de la informática personal. Con su accesibilidad, capacidades sorprendentes y precio razonable</w:t>
+      </w:r>
+      <w:r>
+        <w:rPr>
+          <w:rFonts w:ascii="Times New Roman" w:hAnsi="Times New Roman" w:cs="Times New Roman"/>
+          <w:kern w:val="0"/>
+          <w:lang w:val="es"/>
+        </w:rPr>
+        <w:t xml:space="preserve"> </w:t>
+      </w:r>
+      <w:r>
+        <w:rPr>
+          <w:rFonts w:ascii="Times New Roman" w:hAnsi="Times New Roman" w:cs="Times New Roman"/>
+          <w:kern w:val="0"/>
+          <w:lang w:val="es"/>
+        </w:rPr>
+        <w:t>ayudó a que la tecnología llegara a los hogares de millones de personas.</w:t>
       </w:r>
     </w:p>
     <w:sectPr>

</xml_diff>